<commit_message>
Added report and slides
</commit_message>
<xml_diff>
--- a/Report.docx
+++ b/Report.docx
@@ -128,13 +128,7 @@
       </w:r>
       <w:proofErr w:type="gramEnd"/>
       <w:r>
-        <w:t xml:space="preserve"> </w:t>
-      </w:r>
-      <w:r>
-        <w:t>and others will be far too weak. This is undesirable for both the developers, because players prefer games where they can play a character without fear of being at a disadvantage, so I would like to evaluate character balances by monitoring win-rates and p</w:t>
-      </w:r>
-      <w:r>
-        <w:t xml:space="preserve">ick-rates. Specifically, I will be working with data from a game called </w:t>
+        <w:t xml:space="preserve"> and others will be far too weak. This is undesirable for both the developers, because players prefer games where they can play a character without fear of being at a disadvantage, so I would like to evaluate character balances by monitoring win-rates and pick-rates. Specifically, I will be working with data from a game called </w:t>
       </w:r>
       <w:proofErr w:type="spellStart"/>
       <w:r>
@@ -156,13 +150,7 @@
       </w:r>
       <w:proofErr w:type="spellEnd"/>
       <w:r>
-        <w:t xml:space="preserve"> is a quick team-based arena game with many characters for players to choose from. Once the players pick their character of choice, they are randomly paired into</w:t>
-      </w:r>
-      <w:r>
-        <w:t xml:space="preserve"> teams and enter an arena with the objective of defeating the other team in combat. The first team to win 3 total rounds, wins the match.  The game has two main formats, casual and ranked; and two game modes, two-verse-two and three-verse-three, which I wi</w:t>
-      </w:r>
-      <w:r>
-        <w:t xml:space="preserve">ll abbreviate as 2v2 and 3v3 accordingly.  </w:t>
+        <w:t xml:space="preserve"> is a quick team-based arena game with many characters for players to choose from. Once the players pick their character of choice, they are randomly paired into teams and enter an arena with the objective of defeating the other team in combat. The first team to win 3 total rounds, wins the match.  The game has two main formats, casual and ranked; and two game modes, two-verse-two and three-verse-three, which I will abbreviate as 2v2 and 3v3 accordingly.  </w:t>
       </w:r>
     </w:p>
     <w:p>
@@ -171,22 +159,13 @@
         <w:ind w:left="-15"/>
       </w:pPr>
       <w:r>
-        <w:t>The formats and game modes result in very different styles of play. The casual format is for players who want to play for fun or try out new characters. The ranked format, on the other hand, is a more serious tes</w:t>
-      </w:r>
-      <w:r>
-        <w:t xml:space="preserve">t of skill where players try to climb through </w:t>
+        <w:t xml:space="preserve">The formats and game modes result in very different styles of play. The casual format is for players who want to play for fun or try out new characters. The ranked format, on the other hand, is a more serious test of skill where players try to climb through </w:t>
       </w:r>
       <w:r>
         <w:t>the following leagues:</w:t>
       </w:r>
       <w:r>
-        <w:t xml:space="preserve"> </w:t>
-      </w:r>
-      <w:r>
-        <w:t xml:space="preserve">Bronze, Silver, Gold, Platinum, Champion, and </w:t>
-      </w:r>
-      <w:r>
-        <w:t xml:space="preserve">Grand Champion. The 2v2 game mode is more dependent on individual player skill, while the 3v3 game mode is more dependent on teamwork. </w:t>
+        <w:t xml:space="preserve"> Bronze, Silver, Gold, Platinum, Champion, and Grand Champion. The 2v2 game mode is more dependent on individual player skill, while the 3v3 game mode is more dependent on teamwork. </w:t>
       </w:r>
     </w:p>
     <w:p>
@@ -195,41 +174,17 @@
         <w:ind w:left="-15"/>
       </w:pPr>
       <w:r>
-        <w:t>Because</w:t>
-      </w:r>
-      <w:r>
-        <w:t xml:space="preserve"> of the different playstyles within the game, </w:t>
+        <w:t xml:space="preserve">Because of the different playstyles within the game, </w:t>
       </w:r>
       <w:r>
         <w:t xml:space="preserve">I believe </w:t>
       </w:r>
       <w:r>
-        <w:t>the problem of character balances relies heavily on the format, casual or ranked,</w:t>
-      </w:r>
-      <w:r>
-        <w:t xml:space="preserve"> </w:t>
-      </w:r>
-      <w:r>
-        <w:t xml:space="preserve">and </w:t>
-      </w:r>
-      <w:r>
-        <w:t>game mode, 2v2 or 3v3. I will evaluate each character</w:t>
-      </w:r>
-      <w:r>
-        <w:t>’</w:t>
-      </w:r>
-      <w:r>
-        <w:t>s win-rate and pick-rate overall, by format, and by game mode. This wi</w:t>
-      </w:r>
-      <w:r>
-        <w:t xml:space="preserve">ll allow developers to see which characters have advantages or disadvantages for each format and each game mode. I will then create several time-series plot examples to evaluate </w:t>
+        <w:t xml:space="preserve">the problem of character balances relies heavily on the format, casual or ranked, and game mode, 2v2 or 3v3. I will evaluate each character’s win-rate and pick-rate overall, by format, and by game mode. This will allow developers to see which characters have advantages or disadvantages for each format and each game mode. I will then create several time-series plot examples to evaluate </w:t>
       </w:r>
       <w:r>
         <w:lastRenderedPageBreak/>
-        <w:t>how win-rates and pick-rates for characters change over time. This allows deve</w:t>
-      </w:r>
-      <w:r>
-        <w:t xml:space="preserve">lopers to implement balance changes and monitor the difference in win-rates and pick-rates over time. </w:t>
+        <w:t xml:space="preserve">how win-rates and pick-rates for characters change over time. This allows developers to implement balance changes and monitor the difference in win-rates and pick-rates over time. </w:t>
       </w:r>
     </w:p>
     <w:p>
@@ -248,13 +203,7 @@
       </w:r>
       <w:proofErr w:type="spellStart"/>
       <w:r>
-        <w:t>Battlerite</w:t>
-      </w:r>
-      <w:r>
-        <w:t>’</w:t>
-      </w:r>
-      <w:r>
-        <w:t>s</w:t>
+        <w:t>Battlerite’s</w:t>
       </w:r>
       <w:proofErr w:type="spellEnd"/>
       <w:r>
@@ -266,10 +215,7 @@
       </w:r>
       <w:proofErr w:type="spellEnd"/>
       <w:r>
-        <w:t xml:space="preserve"> with columns to determine the winner as well as which </w:t>
-      </w:r>
-      <w:r>
-        <w:t xml:space="preserve">characters, formats, and game modes were played. </w:t>
+        <w:t xml:space="preserve"> with columns to determine the winner as well as which characters, formats, and game modes were played. </w:t>
       </w:r>
       <w:r>
         <w:t xml:space="preserve">I will store all </w:t>
@@ -797,23 +743,7 @@
           <w:szCs w:val="24"/>
           <w:shd w:val="clear" w:color="auto" w:fill="FFFFFF"/>
         </w:rPr>
-        <w:t xml:space="preserve"> </w:t>
-      </w:r>
-      <w:r>
-        <w:rPr>
-          <w:rFonts w:asciiTheme="minorHAnsi" w:hAnsiTheme="minorHAnsi" w:cstheme="minorHAnsi"/>
-          <w:szCs w:val="24"/>
-          <w:shd w:val="clear" w:color="auto" w:fill="FFFFFF"/>
-        </w:rPr>
-        <w:t>each character's</w:t>
-      </w:r>
-      <w:r>
-        <w:rPr>
-          <w:rFonts w:asciiTheme="minorHAnsi" w:hAnsiTheme="minorHAnsi" w:cstheme="minorHAnsi"/>
-          <w:szCs w:val="24"/>
-          <w:shd w:val="clear" w:color="auto" w:fill="FFFFFF"/>
-        </w:rPr>
-        <w:t xml:space="preserve"> ’</w:t>
+        <w:t xml:space="preserve"> each character's ’</w:t>
       </w:r>
       <w:proofErr w:type="spellStart"/>
       <w:r>
@@ -831,39 +761,7 @@
           <w:szCs w:val="24"/>
           <w:shd w:val="clear" w:color="auto" w:fill="FFFFFF"/>
         </w:rPr>
-        <w:t>’</w:t>
-      </w:r>
-      <w:r>
-        <w:rPr>
-          <w:rFonts w:asciiTheme="minorHAnsi" w:hAnsiTheme="minorHAnsi" w:cstheme="minorHAnsi"/>
-          <w:szCs w:val="24"/>
-          <w:shd w:val="clear" w:color="auto" w:fill="FFFFFF"/>
-        </w:rPr>
-        <w:t xml:space="preserve"> and </w:t>
-      </w:r>
-      <w:r>
-        <w:rPr>
-          <w:rFonts w:asciiTheme="minorHAnsi" w:hAnsiTheme="minorHAnsi" w:cstheme="minorHAnsi"/>
-          <w:szCs w:val="24"/>
-          <w:shd w:val="clear" w:color="auto" w:fill="FFFFFF"/>
-        </w:rPr>
-        <w:t>‘name’</w:t>
-      </w:r>
-      <w:r>
-        <w:rPr>
-          <w:rFonts w:asciiTheme="minorHAnsi" w:hAnsiTheme="minorHAnsi" w:cstheme="minorHAnsi"/>
-          <w:szCs w:val="24"/>
-          <w:shd w:val="clear" w:color="auto" w:fill="FFFFFF"/>
-        </w:rPr>
-        <w:t xml:space="preserve"> ID</w:t>
-      </w:r>
-      <w:r>
-        <w:rPr>
-          <w:rFonts w:asciiTheme="minorHAnsi" w:hAnsiTheme="minorHAnsi" w:cstheme="minorHAnsi"/>
-          <w:szCs w:val="24"/>
-          <w:shd w:val="clear" w:color="auto" w:fill="FFFFFF"/>
-        </w:rPr>
-        <w:t xml:space="preserve">, then built a second </w:t>
+        <w:t xml:space="preserve">’ and ‘name’ ID, then built a second </w:t>
       </w:r>
       <w:proofErr w:type="spellStart"/>
       <w:r>
@@ -990,30 +888,250 @@
           <w:b/>
           <w:sz w:val="28"/>
         </w:rPr>
-        <w:t>Check if the match data includes ever character</w:t>
-      </w:r>
-    </w:p>
-    <w:p>
-      <w:pPr>
-        <w:spacing w:after="0" w:line="360" w:lineRule="auto"/>
-        <w:rPr>
-          <w:rFonts w:asciiTheme="minorHAnsi" w:hAnsiTheme="minorHAnsi" w:cstheme="minorHAnsi"/>
-        </w:rPr>
-      </w:pPr>
-      <w:r>
-        <w:rPr>
-          <w:rFonts w:asciiTheme="minorHAnsi" w:hAnsiTheme="minorHAnsi" w:cstheme="minorHAnsi"/>
-        </w:rPr>
-        <w:t>This is random text that I am trying to fill up until this look like a full paragraph. Not quite there yet so I’ll continue typing. It’s starting to look like one now, but I want to fill in a couple more lines to get a better sense of what this will look like when I fill it in with the proper information.</w:t>
-      </w:r>
-      <w:bookmarkStart w:id="0" w:name="_GoBack"/>
-      <w:bookmarkEnd w:id="0"/>
-    </w:p>
-    <w:p>
-      <w:pPr>
-        <w:spacing w:after="0" w:line="240" w:lineRule="auto"/>
+        <w:t>Check if the match data includes ever</w:t>
+      </w:r>
+      <w:r>
+        <w:rPr>
+          <w:b/>
+          <w:sz w:val="28"/>
+        </w:rPr>
+        <w:t>y</w:t>
+      </w:r>
+      <w:r>
+        <w:rPr>
+          <w:b/>
+          <w:sz w:val="28"/>
+        </w:rPr>
+        <w:t xml:space="preserve"> character</w:t>
+      </w:r>
+    </w:p>
+    <w:p>
+      <w:pPr>
+        <w:spacing w:after="0" w:line="360" w:lineRule="auto"/>
+        <w:rPr>
+          <w:rFonts w:asciiTheme="minorHAnsi" w:hAnsiTheme="minorHAnsi" w:cstheme="minorHAnsi"/>
+        </w:rPr>
+      </w:pPr>
+      <w:r>
+        <w:rPr>
+          <w:rFonts w:asciiTheme="minorHAnsi" w:hAnsiTheme="minorHAnsi" w:cstheme="minorHAnsi"/>
+        </w:rPr>
+        <w:t>Next, I began to explore my data. I needed to ensure that the data included as many characters as possible, so I did a quick assessment and discovered that there were many characters who were not included in the dataset. Many characters were missing in the higher leagues, especially in the 3v3 game mode. The following characters were found to be missing:</w:t>
+      </w:r>
+    </w:p>
+    <w:p>
+      <w:pPr>
+        <w:spacing w:after="0" w:line="360" w:lineRule="auto"/>
+        <w:rPr>
+          <w:rFonts w:asciiTheme="minorHAnsi" w:hAnsiTheme="minorHAnsi" w:cstheme="minorHAnsi"/>
+        </w:rPr>
+      </w:pPr>
+    </w:p>
+    <w:p>
+      <w:pPr>
+        <w:spacing w:after="0" w:line="360" w:lineRule="auto"/>
+        <w:rPr>
+          <w:rFonts w:asciiTheme="minorHAnsi" w:hAnsiTheme="minorHAnsi" w:cstheme="minorHAnsi"/>
+        </w:rPr>
+      </w:pPr>
+    </w:p>
+    <w:p>
+      <w:pPr>
+        <w:spacing w:after="0" w:line="360" w:lineRule="auto"/>
+        <w:rPr>
+          <w:rFonts w:asciiTheme="minorHAnsi" w:hAnsiTheme="minorHAnsi" w:cstheme="minorHAnsi"/>
+        </w:rPr>
+      </w:pPr>
+    </w:p>
+    <w:p>
+      <w:pPr>
+        <w:spacing w:after="0" w:line="360" w:lineRule="auto"/>
+        <w:rPr>
+          <w:rFonts w:asciiTheme="minorHAnsi" w:hAnsiTheme="minorHAnsi" w:cstheme="minorHAnsi"/>
+        </w:rPr>
+      </w:pPr>
+    </w:p>
+    <w:p>
+      <w:pPr>
+        <w:spacing w:after="0" w:line="360" w:lineRule="auto"/>
+        <w:rPr>
+          <w:rFonts w:asciiTheme="minorHAnsi" w:hAnsiTheme="minorHAnsi" w:cstheme="minorHAnsi"/>
+        </w:rPr>
+      </w:pPr>
+    </w:p>
+    <w:p>
+      <w:pPr>
+        <w:spacing w:after="0" w:line="360" w:lineRule="auto"/>
+        <w:rPr>
+          <w:rFonts w:asciiTheme="minorHAnsi" w:hAnsiTheme="minorHAnsi" w:cstheme="minorHAnsi"/>
+        </w:rPr>
+      </w:pPr>
+    </w:p>
+    <w:p>
+      <w:pPr>
+        <w:spacing w:after="0" w:line="360" w:lineRule="auto"/>
+        <w:rPr>
+          <w:rFonts w:asciiTheme="minorHAnsi" w:hAnsiTheme="minorHAnsi" w:cstheme="minorHAnsi"/>
+        </w:rPr>
+      </w:pPr>
+    </w:p>
+    <w:p>
+      <w:pPr>
+        <w:spacing w:after="0" w:line="360" w:lineRule="auto"/>
+        <w:rPr>
+          <w:rFonts w:asciiTheme="minorHAnsi" w:hAnsiTheme="minorHAnsi" w:cstheme="minorHAnsi"/>
+        </w:rPr>
+      </w:pPr>
+    </w:p>
+    <w:p>
+      <w:pPr>
+        <w:spacing w:after="0" w:line="360" w:lineRule="auto"/>
+        <w:rPr>
+          <w:rFonts w:asciiTheme="minorHAnsi" w:hAnsiTheme="minorHAnsi" w:cstheme="minorHAnsi"/>
+        </w:rPr>
+      </w:pPr>
+    </w:p>
+    <w:p>
+      <w:pPr>
+        <w:spacing w:after="0" w:line="360" w:lineRule="auto"/>
+        <w:rPr>
+          <w:rFonts w:asciiTheme="minorHAnsi" w:hAnsiTheme="minorHAnsi" w:cstheme="minorHAnsi"/>
+        </w:rPr>
+      </w:pPr>
+    </w:p>
+    <w:p>
+      <w:pPr>
+        <w:spacing w:after="0" w:line="360" w:lineRule="auto"/>
+        <w:rPr>
+          <w:rFonts w:asciiTheme="minorHAnsi" w:hAnsiTheme="minorHAnsi" w:cstheme="minorHAnsi"/>
+        </w:rPr>
+      </w:pPr>
+    </w:p>
+    <w:p>
+      <w:pPr>
+        <w:spacing w:after="0" w:line="360" w:lineRule="auto"/>
+        <w:rPr>
+          <w:rFonts w:asciiTheme="minorHAnsi" w:hAnsiTheme="minorHAnsi" w:cstheme="minorHAnsi"/>
+        </w:rPr>
+      </w:pPr>
+    </w:p>
+    <w:p>
+      <w:pPr>
+        <w:spacing w:after="0" w:line="360" w:lineRule="auto"/>
+        <w:rPr>
+          <w:rFonts w:asciiTheme="minorHAnsi" w:hAnsiTheme="minorHAnsi" w:cstheme="minorHAnsi"/>
+        </w:rPr>
+      </w:pPr>
+    </w:p>
+    <w:p>
+      <w:pPr>
+        <w:spacing w:after="0" w:line="360" w:lineRule="auto"/>
+        <w:rPr>
+          <w:rFonts w:asciiTheme="minorHAnsi" w:hAnsiTheme="minorHAnsi" w:cstheme="minorHAnsi"/>
+        </w:rPr>
+      </w:pPr>
+    </w:p>
+    <w:p>
+      <w:pPr>
+        <w:spacing w:after="0" w:line="360" w:lineRule="auto"/>
+        <w:rPr>
+          <w:rFonts w:asciiTheme="minorHAnsi" w:hAnsiTheme="minorHAnsi" w:cstheme="minorHAnsi"/>
+        </w:rPr>
+      </w:pPr>
+    </w:p>
+    <w:p>
+      <w:pPr>
+        <w:spacing w:after="0" w:line="360" w:lineRule="auto"/>
+        <w:rPr>
+          <w:rFonts w:asciiTheme="minorHAnsi" w:hAnsiTheme="minorHAnsi" w:cstheme="minorHAnsi"/>
+        </w:rPr>
+      </w:pPr>
+    </w:p>
+    <w:p>
+      <w:pPr>
+        <w:spacing w:after="0" w:line="360" w:lineRule="auto"/>
         <w:ind w:firstLine="0"/>
-      </w:pPr>
+        <w:rPr>
+          <w:rFonts w:asciiTheme="minorHAnsi" w:hAnsiTheme="minorHAnsi" w:cstheme="minorHAnsi"/>
+        </w:rPr>
+      </w:pPr>
+      <w:r>
+        <w:rPr>
+          <w:rFonts w:asciiTheme="minorHAnsi" w:hAnsiTheme="minorHAnsi" w:cstheme="minorHAnsi"/>
+          <w:noProof/>
+        </w:rPr>
+        <w:lastRenderedPageBreak/>
+        <w:drawing>
+          <wp:anchor distT="0" distB="0" distL="114300" distR="114300" simplePos="0" relativeHeight="251658240" behindDoc="1" locked="0" layoutInCell="1" allowOverlap="1" wp14:anchorId="6AE31A54" wp14:editId="7841134D">
+            <wp:simplePos x="0" y="0"/>
+            <wp:positionH relativeFrom="margin">
+              <wp:align>center</wp:align>
+            </wp:positionH>
+            <wp:positionV relativeFrom="margin">
+              <wp:align>top</wp:align>
+            </wp:positionV>
+            <wp:extent cx="7710805" cy="7600950"/>
+            <wp:effectExtent l="0" t="0" r="4445" b="0"/>
+            <wp:wrapTight wrapText="bothSides">
+              <wp:wrapPolygon edited="0">
+                <wp:start x="0" y="0"/>
+                <wp:lineTo x="0" y="21546"/>
+                <wp:lineTo x="21559" y="21546"/>
+                <wp:lineTo x="21559" y="0"/>
+                <wp:lineTo x="0" y="0"/>
+              </wp:wrapPolygon>
+            </wp:wrapTight>
+            <wp:docPr id="3" name="Picture 3"/>
+            <wp:cNvGraphicFramePr>
+              <a:graphicFrameLocks xmlns:a="http://schemas.openxmlformats.org/drawingml/2006/main" noChangeAspect="1"/>
+            </wp:cNvGraphicFramePr>
+            <a:graphic xmlns:a="http://schemas.openxmlformats.org/drawingml/2006/main">
+              <a:graphicData uri="http://schemas.openxmlformats.org/drawingml/2006/picture">
+                <pic:pic xmlns:pic="http://schemas.openxmlformats.org/drawingml/2006/picture">
+                  <pic:nvPicPr>
+                    <pic:cNvPr id="0" name="Picture 1"/>
+                    <pic:cNvPicPr>
+                      <a:picLocks noChangeAspect="1" noChangeArrowheads="1"/>
+                    </pic:cNvPicPr>
+                  </pic:nvPicPr>
+                  <pic:blipFill>
+                    <a:blip r:embed="rId5">
+                      <a:extLst>
+                        <a:ext uri="{28A0092B-C50C-407E-A947-70E740481C1C}">
+                          <a14:useLocalDpi xmlns:a14="http://schemas.microsoft.com/office/drawing/2010/main" val="0"/>
+                        </a:ext>
+                      </a:extLst>
+                    </a:blip>
+                    <a:srcRect/>
+                    <a:stretch>
+                      <a:fillRect/>
+                    </a:stretch>
+                  </pic:blipFill>
+                  <pic:spPr bwMode="auto">
+                    <a:xfrm>
+                      <a:off x="0" y="0"/>
+                      <a:ext cx="7710805" cy="7600950"/>
+                    </a:xfrm>
+                    <a:prstGeom prst="rect">
+                      <a:avLst/>
+                    </a:prstGeom>
+                    <a:noFill/>
+                    <a:ln>
+                      <a:noFill/>
+                    </a:ln>
+                  </pic:spPr>
+                </pic:pic>
+              </a:graphicData>
+            </a:graphic>
+            <wp14:sizeRelH relativeFrom="margin">
+              <wp14:pctWidth>0</wp14:pctWidth>
+            </wp14:sizeRelH>
+            <wp14:sizeRelV relativeFrom="margin">
+              <wp14:pctHeight>0</wp14:pctHeight>
+            </wp14:sizeRelV>
+          </wp:anchor>
+        </w:drawing>
+      </w:r>
     </w:p>
     <w:p>
       <w:pPr>
@@ -1029,6 +1147,7 @@
           <w:b/>
           <w:sz w:val="28"/>
         </w:rPr>
+        <w:lastRenderedPageBreak/>
         <w:t>Import newly collected data, and repeat</w:t>
       </w:r>
     </w:p>
@@ -1037,15 +1156,155 @@
         <w:spacing w:after="0" w:line="360" w:lineRule="auto"/>
         <w:ind w:firstLine="720"/>
         <w:rPr>
-          <w:rFonts w:asciiTheme="minorHAnsi" w:hAnsiTheme="minorHAnsi" w:cstheme="minorHAnsi"/>
-        </w:rPr>
-      </w:pPr>
-      <w:r>
-        <w:rPr>
-          <w:rFonts w:asciiTheme="minorHAnsi" w:hAnsiTheme="minorHAnsi" w:cstheme="minorHAnsi"/>
-        </w:rPr>
-        <w:t>This is random text that I am trying to fill up until this look like a full paragraph. Not quite there yet so I’ll continue typing. It’s starting to look like one now, but I want to fill in a couple more lines to get a better sense of what this will look like when I fill it in with the proper information.</w:t>
-      </w:r>
+          <w:noProof/>
+        </w:rPr>
+      </w:pPr>
+      <w:r>
+        <w:rPr>
+          <w:rFonts w:asciiTheme="minorHAnsi" w:hAnsiTheme="minorHAnsi" w:cstheme="minorHAnsi"/>
+        </w:rPr>
+        <w:t>Because my first collection of data was so sparse, I decided to spend more time collecting data</w:t>
+      </w:r>
+      <w:r>
+        <w:rPr>
+          <w:rFonts w:asciiTheme="minorHAnsi" w:hAnsiTheme="minorHAnsi" w:cstheme="minorHAnsi"/>
+        </w:rPr>
+        <w:t>.</w:t>
+      </w:r>
+      <w:r>
+        <w:rPr>
+          <w:rFonts w:asciiTheme="minorHAnsi" w:hAnsiTheme="minorHAnsi" w:cstheme="minorHAnsi"/>
+        </w:rPr>
+        <w:t xml:space="preserve"> I repeated a similar process, included a few more days and hours to my collection, and assessed the number of missing characters in my newly acquired dataset. This time only one combination had missing characters, </w:t>
+      </w:r>
+      <w:r>
+        <w:rPr>
+          <w:rFonts w:asciiTheme="minorHAnsi" w:hAnsiTheme="minorHAnsi" w:cstheme="minorHAnsi"/>
+        </w:rPr>
+        <w:t xml:space="preserve">which was </w:t>
+      </w:r>
+      <w:r>
+        <w:rPr>
+          <w:rFonts w:asciiTheme="minorHAnsi" w:hAnsiTheme="minorHAnsi" w:cstheme="minorHAnsi"/>
+        </w:rPr>
+        <w:t>satisfactory for my brief analysis:</w:t>
+      </w:r>
+      <w:r>
+        <w:rPr>
+          <w:noProof/>
+        </w:rPr>
+        <w:t xml:space="preserve"> </w:t>
+      </w:r>
+    </w:p>
+    <w:p>
+      <w:pPr>
+        <w:spacing w:after="0" w:line="360" w:lineRule="auto"/>
+        <w:ind w:firstLine="720"/>
+        <w:rPr>
+          <w:noProof/>
+        </w:rPr>
+      </w:pPr>
+      <w:r>
+        <w:rPr>
+          <w:noProof/>
+        </w:rPr>
+        <w:drawing>
+          <wp:anchor distT="0" distB="0" distL="114300" distR="114300" simplePos="0" relativeHeight="251659264" behindDoc="1" locked="0" layoutInCell="1" allowOverlap="1" wp14:anchorId="2CD75A12" wp14:editId="755CEABB">
+            <wp:simplePos x="0" y="0"/>
+            <wp:positionH relativeFrom="margin">
+              <wp:align>left</wp:align>
+            </wp:positionH>
+            <wp:positionV relativeFrom="page">
+              <wp:posOffset>2581275</wp:posOffset>
+            </wp:positionV>
+            <wp:extent cx="2152650" cy="1276350"/>
+            <wp:effectExtent l="0" t="0" r="0" b="0"/>
+            <wp:wrapTight wrapText="bothSides">
+              <wp:wrapPolygon edited="0">
+                <wp:start x="0" y="0"/>
+                <wp:lineTo x="0" y="21278"/>
+                <wp:lineTo x="21409" y="21278"/>
+                <wp:lineTo x="21409" y="0"/>
+                <wp:lineTo x="0" y="0"/>
+              </wp:wrapPolygon>
+            </wp:wrapTight>
+            <wp:docPr id="1" name="Picture 1"/>
+            <wp:cNvGraphicFramePr>
+              <a:graphicFrameLocks xmlns:a="http://schemas.openxmlformats.org/drawingml/2006/main" noChangeAspect="1"/>
+            </wp:cNvGraphicFramePr>
+            <a:graphic xmlns:a="http://schemas.openxmlformats.org/drawingml/2006/main">
+              <a:graphicData uri="http://schemas.openxmlformats.org/drawingml/2006/picture">
+                <pic:pic xmlns:pic="http://schemas.openxmlformats.org/drawingml/2006/picture">
+                  <pic:nvPicPr>
+                    <pic:cNvPr id="1" name=""/>
+                    <pic:cNvPicPr/>
+                  </pic:nvPicPr>
+                  <pic:blipFill>
+                    <a:blip r:embed="rId6">
+                      <a:extLst>
+                        <a:ext uri="{28A0092B-C50C-407E-A947-70E740481C1C}">
+                          <a14:useLocalDpi xmlns:a14="http://schemas.microsoft.com/office/drawing/2010/main" val="0"/>
+                        </a:ext>
+                      </a:extLst>
+                    </a:blip>
+                    <a:stretch>
+                      <a:fillRect/>
+                    </a:stretch>
+                  </pic:blipFill>
+                  <pic:spPr>
+                    <a:xfrm>
+                      <a:off x="0" y="0"/>
+                      <a:ext cx="2152650" cy="1276350"/>
+                    </a:xfrm>
+                    <a:prstGeom prst="rect">
+                      <a:avLst/>
+                    </a:prstGeom>
+                  </pic:spPr>
+                </pic:pic>
+              </a:graphicData>
+            </a:graphic>
+          </wp:anchor>
+        </w:drawing>
+      </w:r>
+    </w:p>
+    <w:p>
+      <w:pPr>
+        <w:spacing w:after="0" w:line="360" w:lineRule="auto"/>
+        <w:ind w:firstLine="720"/>
+        <w:rPr>
+          <w:noProof/>
+        </w:rPr>
+      </w:pPr>
+    </w:p>
+    <w:p>
+      <w:pPr>
+        <w:spacing w:after="0" w:line="360" w:lineRule="auto"/>
+        <w:ind w:firstLine="720"/>
+        <w:rPr>
+          <w:noProof/>
+        </w:rPr>
+      </w:pPr>
+    </w:p>
+    <w:p>
+      <w:pPr>
+        <w:spacing w:after="0" w:line="360" w:lineRule="auto"/>
+        <w:ind w:firstLine="720"/>
+        <w:rPr>
+          <w:noProof/>
+        </w:rPr>
+      </w:pPr>
+    </w:p>
+    <w:p>
+      <w:pPr>
+        <w:spacing w:after="0" w:line="240" w:lineRule="auto"/>
+        <w:ind w:firstLine="0"/>
+      </w:pPr>
+    </w:p>
+    <w:p>
+      <w:pPr>
+        <w:spacing w:after="0" w:line="240" w:lineRule="auto"/>
+        <w:ind w:firstLine="0"/>
+      </w:pPr>
     </w:p>
     <w:p>
       <w:pPr>
@@ -1113,7 +1372,43 @@
         <w:rPr>
           <w:rFonts w:asciiTheme="minorHAnsi" w:hAnsiTheme="minorHAnsi" w:cstheme="minorHAnsi"/>
         </w:rPr>
-        <w:t>This is random text that I am trying to fill up until this look like a full paragraph. Not quite there yet so I’ll continue typing. It’s starting to look like one now, but I want to fill in a couple more lines to get a better sense of what this will look like when I fill it in with the proper information.</w:t>
+        <w:t xml:space="preserve">Now that I have finished the preliminary steps, I can take a quick look at </w:t>
+      </w:r>
+      <w:r>
+        <w:rPr>
+          <w:rFonts w:asciiTheme="minorHAnsi" w:hAnsiTheme="minorHAnsi" w:cstheme="minorHAnsi"/>
+        </w:rPr>
+        <w:t>each character’s</w:t>
+      </w:r>
+      <w:r>
+        <w:rPr>
+          <w:rFonts w:asciiTheme="minorHAnsi" w:hAnsiTheme="minorHAnsi" w:cstheme="minorHAnsi"/>
+        </w:rPr>
+        <w:t xml:space="preserve"> win rates</w:t>
+      </w:r>
+      <w:r>
+        <w:rPr>
+          <w:rFonts w:asciiTheme="minorHAnsi" w:hAnsiTheme="minorHAnsi" w:cstheme="minorHAnsi"/>
+        </w:rPr>
+        <w:t xml:space="preserve">. To do this, I simply collect the number of wins for each character and divide by the number of times each character was played. </w:t>
+      </w:r>
+      <w:r>
+        <w:rPr>
+          <w:rFonts w:asciiTheme="minorHAnsi" w:hAnsiTheme="minorHAnsi" w:cstheme="minorHAnsi"/>
+        </w:rPr>
+        <w:t xml:space="preserve">In doing so, </w:t>
+      </w:r>
+      <w:r>
+        <w:rPr>
+          <w:rFonts w:asciiTheme="minorHAnsi" w:hAnsiTheme="minorHAnsi" w:cstheme="minorHAnsi"/>
+        </w:rPr>
+        <w:t xml:space="preserve">I </w:t>
+      </w:r>
+      <w:r>
+        <w:rPr>
+          <w:rFonts w:asciiTheme="minorHAnsi" w:hAnsiTheme="minorHAnsi" w:cstheme="minorHAnsi"/>
+        </w:rPr>
+        <w:t>made sure to account for each format and game mode combination and ensured that any characters with missing data resulted in a win rate of zero.</w:t>
       </w:r>
     </w:p>
     <w:p>
@@ -1150,13 +1445,13 @@
         <w:rPr>
           <w:rFonts w:asciiTheme="minorHAnsi" w:hAnsiTheme="minorHAnsi" w:cstheme="minorHAnsi"/>
         </w:rPr>
-        <w:t>This is random text that I am trying to fill up until this look like a full paragraph. Not quite there yet so I’ll continue typing. It’s starting to look like one now, but I want to fill in a couple more lines to get a better sense of what this will look like when I fill it in with the proper information</w:t>
-      </w:r>
-      <w:r>
-        <w:rPr>
-          <w:rFonts w:asciiTheme="minorHAnsi" w:hAnsiTheme="minorHAnsi" w:cstheme="minorHAnsi"/>
-        </w:rPr>
-        <w:t>.</w:t>
+        <w:t>Next, I take a quick look at each character’s pick rates. To do this, I simply collect the number of times each character was played and divide by the total number of characters played. I then repeat the same process used to view the win rates.</w:t>
+      </w:r>
+      <w:r>
+        <w:rPr>
+          <w:rFonts w:asciiTheme="minorHAnsi" w:hAnsiTheme="minorHAnsi" w:cstheme="minorHAnsi"/>
+        </w:rPr>
+        <w:t xml:space="preserve"> As with the win rates, I made sure to do this for each format and game mode combination and ensured that any characters with missing data resulted in a pick rate of zero.</w:t>
       </w:r>
     </w:p>
     <w:p>
@@ -1179,6 +1474,7 @@
           <w:b/>
           <w:sz w:val="28"/>
         </w:rPr>
+        <w:lastRenderedPageBreak/>
         <w:t>Statistics table</w:t>
       </w:r>
     </w:p>
@@ -1192,9 +1488,77 @@
       </w:pPr>
       <w:r>
         <w:rPr>
-          <w:rFonts w:asciiTheme="minorHAnsi" w:hAnsiTheme="minorHAnsi" w:cstheme="minorHAnsi"/>
-        </w:rPr>
-        <w:t>This is random text that I am trying to fill up until this look like a full paragraph. Not quite there yet so I’ll continue typing. It’s starting to look like one now, but I want to fill in a couple more lines to get a better sense of what this will look like when I fill it in with the proper information</w:t>
+          <w:noProof/>
+        </w:rPr>
+        <w:drawing>
+          <wp:anchor distT="0" distB="0" distL="114300" distR="114300" simplePos="0" relativeHeight="251660288" behindDoc="1" locked="0" layoutInCell="1" allowOverlap="1" wp14:anchorId="01EC06D7" wp14:editId="6F7CE5BD">
+            <wp:simplePos x="0" y="0"/>
+            <wp:positionH relativeFrom="page">
+              <wp:align>right</wp:align>
+            </wp:positionH>
+            <wp:positionV relativeFrom="page">
+              <wp:posOffset>2276475</wp:posOffset>
+            </wp:positionV>
+            <wp:extent cx="7759700" cy="1600200"/>
+            <wp:effectExtent l="0" t="0" r="0" b="0"/>
+            <wp:wrapTight wrapText="bothSides">
+              <wp:wrapPolygon edited="0">
+                <wp:start x="0" y="0"/>
+                <wp:lineTo x="0" y="21343"/>
+                <wp:lineTo x="21529" y="21343"/>
+                <wp:lineTo x="21529" y="0"/>
+                <wp:lineTo x="0" y="0"/>
+              </wp:wrapPolygon>
+            </wp:wrapTight>
+            <wp:docPr id="2" name="Picture 2"/>
+            <wp:cNvGraphicFramePr>
+              <a:graphicFrameLocks xmlns:a="http://schemas.openxmlformats.org/drawingml/2006/main" noChangeAspect="1"/>
+            </wp:cNvGraphicFramePr>
+            <a:graphic xmlns:a="http://schemas.openxmlformats.org/drawingml/2006/main">
+              <a:graphicData uri="http://schemas.openxmlformats.org/drawingml/2006/picture">
+                <pic:pic xmlns:pic="http://schemas.openxmlformats.org/drawingml/2006/picture">
+                  <pic:nvPicPr>
+                    <pic:cNvPr id="1" name=""/>
+                    <pic:cNvPicPr/>
+                  </pic:nvPicPr>
+                  <pic:blipFill>
+                    <a:blip r:embed="rId7">
+                      <a:extLst>
+                        <a:ext uri="{28A0092B-C50C-407E-A947-70E740481C1C}">
+                          <a14:useLocalDpi xmlns:a14="http://schemas.microsoft.com/office/drawing/2010/main" val="0"/>
+                        </a:ext>
+                      </a:extLst>
+                    </a:blip>
+                    <a:stretch>
+                      <a:fillRect/>
+                    </a:stretch>
+                  </pic:blipFill>
+                  <pic:spPr>
+                    <a:xfrm>
+                      <a:off x="0" y="0"/>
+                      <a:ext cx="7759700" cy="1600200"/>
+                    </a:xfrm>
+                    <a:prstGeom prst="rect">
+                      <a:avLst/>
+                    </a:prstGeom>
+                  </pic:spPr>
+                </pic:pic>
+              </a:graphicData>
+            </a:graphic>
+            <wp14:sizeRelH relativeFrom="margin">
+              <wp14:pctWidth>0</wp14:pctWidth>
+            </wp14:sizeRelH>
+            <wp14:sizeRelV relativeFrom="margin">
+              <wp14:pctHeight>0</wp14:pctHeight>
+            </wp14:sizeRelV>
+          </wp:anchor>
+        </w:drawing>
+      </w:r>
+      <w:r>
+        <w:rPr>
+          <w:rFonts w:asciiTheme="minorHAnsi" w:hAnsiTheme="minorHAnsi" w:cstheme="minorHAnsi"/>
+        </w:rPr>
+        <w:t>After computing the win rates and pick rates, I decided to display the statistics in an easily viewable table</w:t>
       </w:r>
       <w:r>
         <w:rPr>
@@ -1202,6 +1566,35 @@
         </w:rPr>
         <w:t>.</w:t>
       </w:r>
+      <w:r>
+        <w:rPr>
+          <w:rFonts w:asciiTheme="minorHAnsi" w:hAnsiTheme="minorHAnsi" w:cstheme="minorHAnsi"/>
+        </w:rPr>
+        <w:t xml:space="preserve"> I did this by rearranging the indexes and columns of the win rate and pick rate </w:t>
+      </w:r>
+      <w:proofErr w:type="spellStart"/>
+      <w:r>
+        <w:rPr>
+          <w:rFonts w:asciiTheme="minorHAnsi" w:hAnsiTheme="minorHAnsi" w:cstheme="minorHAnsi"/>
+        </w:rPr>
+        <w:t>dataframes</w:t>
+      </w:r>
+      <w:proofErr w:type="spellEnd"/>
+      <w:r>
+        <w:rPr>
+          <w:rFonts w:asciiTheme="minorHAnsi" w:hAnsiTheme="minorHAnsi" w:cstheme="minorHAnsi"/>
+        </w:rPr>
+        <w:t>, then merging the two together to create the table displayed below:</w:t>
+      </w:r>
+    </w:p>
+    <w:p>
+      <w:pPr>
+        <w:spacing w:after="0" w:line="360" w:lineRule="auto"/>
+        <w:ind w:firstLine="720"/>
+        <w:rPr>
+          <w:rFonts w:asciiTheme="minorHAnsi" w:hAnsiTheme="minorHAnsi" w:cstheme="minorHAnsi"/>
+        </w:rPr>
+      </w:pPr>
     </w:p>
     <w:p>
       <w:pPr>
@@ -1272,7 +1665,55 @@
         <w:rPr>
           <w:rFonts w:asciiTheme="minorHAnsi" w:hAnsiTheme="minorHAnsi" w:cstheme="minorHAnsi"/>
         </w:rPr>
-        <w:t>This is random text that I am trying to fill up until this look like a full paragraph. Not quite there yet so I’ll continue typing. It’s starting to look like one now, but I want to fill in a couple more lines to get a better sense of what this will look like when I fill it in with the proper information.</w:t>
+        <w:t>Moving on, I’d like to perform some inferential statistics on the data. To begin, I will have to create two functions</w:t>
+      </w:r>
+      <w:r>
+        <w:rPr>
+          <w:rFonts w:asciiTheme="minorHAnsi" w:hAnsiTheme="minorHAnsi" w:cstheme="minorHAnsi"/>
+        </w:rPr>
+        <w:t>.</w:t>
+      </w:r>
+    </w:p>
+    <w:p>
+      <w:pPr>
+        <w:spacing w:after="0" w:line="360" w:lineRule="auto"/>
+        <w:rPr>
+          <w:rFonts w:asciiTheme="minorHAnsi" w:hAnsiTheme="minorHAnsi" w:cstheme="minorHAnsi"/>
+        </w:rPr>
+      </w:pPr>
+      <w:r>
+        <w:rPr>
+          <w:rFonts w:asciiTheme="minorHAnsi" w:hAnsiTheme="minorHAnsi" w:cstheme="minorHAnsi"/>
+        </w:rPr>
+        <w:t xml:space="preserve">The first function will simply compute the difference between the desired statistic, win rate or pick rate. </w:t>
+      </w:r>
+    </w:p>
+    <w:p>
+      <w:pPr>
+        <w:spacing w:after="0" w:line="360" w:lineRule="auto"/>
+        <w:rPr>
+          <w:rFonts w:asciiTheme="minorHAnsi" w:hAnsiTheme="minorHAnsi" w:cstheme="minorHAnsi"/>
+        </w:rPr>
+      </w:pPr>
+      <w:r>
+        <w:rPr>
+          <w:rFonts w:asciiTheme="minorHAnsi" w:hAnsiTheme="minorHAnsi" w:cstheme="minorHAnsi"/>
+        </w:rPr>
+        <w:t xml:space="preserve">The second function will bootstrap the data several times. </w:t>
+      </w:r>
+      <w:proofErr w:type="spellStart"/>
+      <w:r>
+        <w:rPr>
+          <w:rFonts w:asciiTheme="minorHAnsi" w:hAnsiTheme="minorHAnsi" w:cstheme="minorHAnsi"/>
+        </w:rPr>
+        <w:t>Boostrapping</w:t>
+      </w:r>
+      <w:proofErr w:type="spellEnd"/>
+      <w:r>
+        <w:rPr>
+          <w:rFonts w:asciiTheme="minorHAnsi" w:hAnsiTheme="minorHAnsi" w:cstheme="minorHAnsi"/>
+        </w:rPr>
+        <w:t xml:space="preserve"> refers to a test in which a dataset is resampled, and a test statistic is computed for the resampled data; in this case, the computed test statistic will be the difference function that I just created.</w:t>
       </w:r>
     </w:p>
     <w:p>
@@ -1303,14 +1744,98 @@
         <w:spacing w:after="0" w:line="360" w:lineRule="auto"/>
         <w:ind w:firstLine="720"/>
         <w:rPr>
-          <w:rFonts w:asciiTheme="minorHAnsi" w:hAnsiTheme="minorHAnsi" w:cstheme="minorHAnsi"/>
-        </w:rPr>
-      </w:pPr>
-      <w:r>
-        <w:rPr>
-          <w:rFonts w:asciiTheme="minorHAnsi" w:hAnsiTheme="minorHAnsi" w:cstheme="minorHAnsi"/>
-        </w:rPr>
-        <w:t>This is random text that I am trying to fill up until this look like a full paragraph. Not quite there yet so I’ll continue typing. It’s starting to look like one now, but I want to fill in a couple more lines to get a better sense of what this will look like when I fill it in with the proper information.</w:t>
+          <w:szCs w:val="24"/>
+          <w:shd w:val="clear" w:color="auto" w:fill="FFFFFF"/>
+        </w:rPr>
+      </w:pPr>
+      <w:r>
+        <w:rPr>
+          <w:rFonts w:asciiTheme="minorHAnsi" w:hAnsiTheme="minorHAnsi" w:cstheme="minorHAnsi"/>
+        </w:rPr>
+        <w:t xml:space="preserve">Now that my </w:t>
+      </w:r>
+      <w:r>
+        <w:rPr>
+          <w:szCs w:val="24"/>
+        </w:rPr>
+        <w:t>functions are complete, I can perform some hypothesis tests. I would like to see if there are any statistically significant differences</w:t>
+      </w:r>
+      <w:r>
+        <w:rPr>
+          <w:szCs w:val="24"/>
+        </w:rPr>
+        <w:t xml:space="preserve"> </w:t>
+      </w:r>
+      <w:r>
+        <w:rPr>
+          <w:szCs w:val="24"/>
+          <w:shd w:val="clear" w:color="auto" w:fill="FFFFFF"/>
+        </w:rPr>
+        <w:t xml:space="preserve">in the win rates and pick rates between formats and game modes. I believe the ranked format is the most important because </w:t>
+      </w:r>
+      <w:r>
+        <w:rPr>
+          <w:szCs w:val="24"/>
+          <w:shd w:val="clear" w:color="auto" w:fill="FFFFFF"/>
+        </w:rPr>
+        <w:lastRenderedPageBreak/>
+        <w:t>it is played by serious players who care about the game, so it should be no surprise that the game should be balanced around the ranked format. With that said, I will compare the statistics of ranked 2v2 matches to ranked 3v3 matches to determine statistical significance between game modes, and then compare the statistics of bronze league matches to champion league matches to determine statistical significance between leagues.</w:t>
+      </w:r>
+    </w:p>
+    <w:p>
+      <w:pPr>
+        <w:spacing w:after="0" w:line="360" w:lineRule="auto"/>
+        <w:ind w:firstLine="720"/>
+        <w:rPr>
+          <w:rFonts w:ascii="Helvetica" w:hAnsi="Helvetica"/>
+          <w:sz w:val="21"/>
+          <w:szCs w:val="21"/>
+          <w:shd w:val="clear" w:color="auto" w:fill="FFFFFF"/>
+        </w:rPr>
+      </w:pPr>
+      <w:r>
+        <w:rPr>
+          <w:szCs w:val="24"/>
+        </w:rPr>
+        <w:t xml:space="preserve">The results of my hypothesis tests show that </w:t>
+      </w:r>
+      <w:r>
+        <w:rPr>
+          <w:rFonts w:ascii="Helvetica" w:hAnsi="Helvetica"/>
+          <w:sz w:val="21"/>
+          <w:szCs w:val="21"/>
+          <w:shd w:val="clear" w:color="auto" w:fill="FFFFFF"/>
+        </w:rPr>
+        <w:t>there is indeed a difference between 2v2 and 3v3 game modes because 44% of the characters have significantly different win rates, while 78% of the characters have significantly different pick rates. This means that game developers must take game modes into account when they implement balance changes.</w:t>
+      </w:r>
+    </w:p>
+    <w:p>
+      <w:pPr>
+        <w:spacing w:after="0" w:line="360" w:lineRule="auto"/>
+        <w:ind w:firstLine="720"/>
+        <w:rPr>
+          <w:szCs w:val="24"/>
+        </w:rPr>
+      </w:pPr>
+      <w:r>
+        <w:rPr>
+          <w:szCs w:val="24"/>
+        </w:rPr>
+        <w:t xml:space="preserve">In addition, my tests show that there is also a difference between leagues. In comparing bronze league to champion league, I discovered that 55% of the characters have significantly different win rates and 85% of the characters have significantly different pick rates. This means that game developers must take player </w:t>
+      </w:r>
+      <w:r>
+        <w:rPr>
+          <w:szCs w:val="24"/>
+        </w:rPr>
+        <w:t>skill</w:t>
+      </w:r>
+      <w:bookmarkStart w:id="0" w:name="_GoBack"/>
+      <w:bookmarkEnd w:id="0"/>
+      <w:r>
+        <w:rPr>
+          <w:szCs w:val="24"/>
+        </w:rPr>
+        <w:t xml:space="preserve"> into account when they implement balance changes.</w:t>
       </w:r>
     </w:p>
     <w:p>
@@ -1382,14 +1907,216 @@
         <w:rPr>
           <w:rFonts w:asciiTheme="minorHAnsi" w:hAnsiTheme="minorHAnsi" w:cstheme="minorHAnsi"/>
         </w:rPr>
-        <w:t>This is random text that I am trying to fill up until this look like a full paragraph. Not quite there yet so I’ll continue typing. It’s starting to look like one now, but I want to fill in a couple more lines to get a better sense of what this will look like when I fill it in with the proper information.</w:t>
-      </w:r>
-    </w:p>
-    <w:p>
-      <w:pPr>
-        <w:spacing w:after="0" w:line="240" w:lineRule="auto"/>
-        <w:ind w:firstLine="0"/>
-      </w:pPr>
+        <w:t xml:space="preserve">The last part of my project involves rooting out problematic </w:t>
+      </w:r>
+      <w:proofErr w:type="gramStart"/>
+      <w:r>
+        <w:rPr>
+          <w:rFonts w:asciiTheme="minorHAnsi" w:hAnsiTheme="minorHAnsi" w:cstheme="minorHAnsi"/>
+        </w:rPr>
+        <w:t>characters, and</w:t>
+      </w:r>
+      <w:proofErr w:type="gramEnd"/>
+      <w:r>
+        <w:rPr>
+          <w:rFonts w:asciiTheme="minorHAnsi" w:hAnsiTheme="minorHAnsi" w:cstheme="minorHAnsi"/>
+        </w:rPr>
+        <w:t xml:space="preserve"> implementing updates to fix them</w:t>
+      </w:r>
+      <w:r>
+        <w:rPr>
+          <w:rFonts w:asciiTheme="minorHAnsi" w:hAnsiTheme="minorHAnsi" w:cstheme="minorHAnsi"/>
+        </w:rPr>
+        <w:t>.</w:t>
+      </w:r>
+    </w:p>
+    <w:p>
+      <w:pPr>
+        <w:spacing w:after="0" w:line="360" w:lineRule="auto"/>
+        <w:rPr>
+          <w:rFonts w:asciiTheme="minorHAnsi" w:hAnsiTheme="minorHAnsi" w:cstheme="minorHAnsi"/>
+          <w:szCs w:val="24"/>
+          <w:shd w:val="clear" w:color="auto" w:fill="FFFFFF"/>
+        </w:rPr>
+      </w:pPr>
+      <w:r>
+        <w:rPr>
+          <w:rFonts w:asciiTheme="minorHAnsi" w:hAnsiTheme="minorHAnsi" w:cstheme="minorHAnsi"/>
+          <w:szCs w:val="24"/>
+        </w:rPr>
+        <w:t xml:space="preserve">To begin, </w:t>
+      </w:r>
+      <w:r>
+        <w:rPr>
+          <w:rFonts w:asciiTheme="minorHAnsi" w:hAnsiTheme="minorHAnsi" w:cstheme="minorHAnsi"/>
+          <w:szCs w:val="24"/>
+          <w:shd w:val="clear" w:color="auto" w:fill="FFFFFF"/>
+        </w:rPr>
+        <w:t>I will look for characters with excessively high and excessively low win rates, which I deem to be at least one standard deviation from the mean. I will then plot the monthly win rate of each character. Recall that the ranked format is the most important format to monitor for balance changes because it covers the player base most committed to the game, thus I will continue to focus on the ranked format.</w:t>
+      </w:r>
+    </w:p>
+    <w:p>
+      <w:pPr>
+        <w:spacing w:after="0" w:line="360" w:lineRule="auto"/>
+        <w:rPr>
+          <w:rFonts w:asciiTheme="minorHAnsi" w:hAnsiTheme="minorHAnsi" w:cstheme="minorHAnsi"/>
+        </w:rPr>
+      </w:pPr>
+    </w:p>
+    <w:p>
+      <w:pPr>
+        <w:spacing w:after="0" w:line="360" w:lineRule="auto"/>
+        <w:rPr>
+          <w:rFonts w:asciiTheme="minorHAnsi" w:hAnsiTheme="minorHAnsi" w:cstheme="minorHAnsi"/>
+        </w:rPr>
+      </w:pPr>
+    </w:p>
+    <w:p>
+      <w:pPr>
+        <w:spacing w:after="0" w:line="360" w:lineRule="auto"/>
+        <w:rPr>
+          <w:rFonts w:asciiTheme="minorHAnsi" w:hAnsiTheme="minorHAnsi" w:cstheme="minorHAnsi"/>
+        </w:rPr>
+      </w:pPr>
+    </w:p>
+    <w:p>
+      <w:pPr>
+        <w:spacing w:after="0" w:line="360" w:lineRule="auto"/>
+        <w:rPr>
+          <w:rFonts w:asciiTheme="minorHAnsi" w:hAnsiTheme="minorHAnsi" w:cstheme="minorHAnsi"/>
+        </w:rPr>
+      </w:pPr>
+    </w:p>
+    <w:p>
+      <w:pPr>
+        <w:spacing w:after="0" w:line="360" w:lineRule="auto"/>
+        <w:rPr>
+          <w:rFonts w:asciiTheme="minorHAnsi" w:hAnsiTheme="minorHAnsi" w:cstheme="minorHAnsi"/>
+        </w:rPr>
+      </w:pPr>
+      <w:r>
+        <w:rPr>
+          <w:rFonts w:asciiTheme="minorHAnsi" w:hAnsiTheme="minorHAnsi" w:cstheme="minorHAnsi"/>
+        </w:rPr>
+        <w:lastRenderedPageBreak/>
+        <w:t>The results show that the following characters are imbalanced, by my standards:</w:t>
+      </w:r>
+    </w:p>
+    <w:p>
+      <w:pPr>
+        <w:spacing w:after="0" w:line="360" w:lineRule="auto"/>
+        <w:rPr>
+          <w:rFonts w:asciiTheme="minorHAnsi" w:hAnsiTheme="minorHAnsi" w:cstheme="minorHAnsi"/>
+        </w:rPr>
+      </w:pPr>
+      <w:r>
+        <w:rPr>
+          <w:noProof/>
+        </w:rPr>
+        <w:drawing>
+          <wp:anchor distT="0" distB="0" distL="114300" distR="114300" simplePos="0" relativeHeight="251661312" behindDoc="1" locked="0" layoutInCell="1" allowOverlap="1" wp14:anchorId="3002EA5E" wp14:editId="4D0999D3">
+            <wp:simplePos x="0" y="0"/>
+            <wp:positionH relativeFrom="margin">
+              <wp:align>center</wp:align>
+            </wp:positionH>
+            <wp:positionV relativeFrom="margin">
+              <wp:posOffset>2417445</wp:posOffset>
+            </wp:positionV>
+            <wp:extent cx="6581775" cy="6416040"/>
+            <wp:effectExtent l="0" t="0" r="9525" b="3810"/>
+            <wp:wrapTight wrapText="bothSides">
+              <wp:wrapPolygon edited="0">
+                <wp:start x="0" y="0"/>
+                <wp:lineTo x="0" y="21549"/>
+                <wp:lineTo x="21569" y="21549"/>
+                <wp:lineTo x="21569" y="0"/>
+                <wp:lineTo x="0" y="0"/>
+              </wp:wrapPolygon>
+            </wp:wrapTight>
+            <wp:docPr id="5" name="Picture 5"/>
+            <wp:cNvGraphicFramePr>
+              <a:graphicFrameLocks xmlns:a="http://schemas.openxmlformats.org/drawingml/2006/main" noChangeAspect="1"/>
+            </wp:cNvGraphicFramePr>
+            <a:graphic xmlns:a="http://schemas.openxmlformats.org/drawingml/2006/main">
+              <a:graphicData uri="http://schemas.openxmlformats.org/drawingml/2006/picture">
+                <pic:pic xmlns:pic="http://schemas.openxmlformats.org/drawingml/2006/picture">
+                  <pic:nvPicPr>
+                    <pic:cNvPr id="1" name=""/>
+                    <pic:cNvPicPr/>
+                  </pic:nvPicPr>
+                  <pic:blipFill>
+                    <a:blip r:embed="rId8">
+                      <a:extLst>
+                        <a:ext uri="{28A0092B-C50C-407E-A947-70E740481C1C}">
+                          <a14:useLocalDpi xmlns:a14="http://schemas.microsoft.com/office/drawing/2010/main" val="0"/>
+                        </a:ext>
+                      </a:extLst>
+                    </a:blip>
+                    <a:stretch>
+                      <a:fillRect/>
+                    </a:stretch>
+                  </pic:blipFill>
+                  <pic:spPr>
+                    <a:xfrm>
+                      <a:off x="0" y="0"/>
+                      <a:ext cx="6581775" cy="6416040"/>
+                    </a:xfrm>
+                    <a:prstGeom prst="rect">
+                      <a:avLst/>
+                    </a:prstGeom>
+                  </pic:spPr>
+                </pic:pic>
+              </a:graphicData>
+            </a:graphic>
+            <wp14:sizeRelH relativeFrom="margin">
+              <wp14:pctWidth>0</wp14:pctWidth>
+            </wp14:sizeRelH>
+            <wp14:sizeRelV relativeFrom="margin">
+              <wp14:pctHeight>0</wp14:pctHeight>
+            </wp14:sizeRelV>
+          </wp:anchor>
+        </w:drawing>
+      </w:r>
+      <w:r>
+        <w:rPr>
+          <w:noProof/>
+        </w:rPr>
+        <w:drawing>
+          <wp:inline distT="0" distB="0" distL="0" distR="0" wp14:anchorId="43B909F4" wp14:editId="2CBFA4FE">
+            <wp:extent cx="2400300" cy="2114550"/>
+            <wp:effectExtent l="0" t="0" r="0" b="0"/>
+            <wp:docPr id="4" name="Picture 4"/>
+            <wp:cNvGraphicFramePr>
+              <a:graphicFrameLocks xmlns:a="http://schemas.openxmlformats.org/drawingml/2006/main" noChangeAspect="1"/>
+            </wp:cNvGraphicFramePr>
+            <a:graphic xmlns:a="http://schemas.openxmlformats.org/drawingml/2006/main">
+              <a:graphicData uri="http://schemas.openxmlformats.org/drawingml/2006/picture">
+                <pic:pic xmlns:pic="http://schemas.openxmlformats.org/drawingml/2006/picture">
+                  <pic:nvPicPr>
+                    <pic:cNvPr id="1" name=""/>
+                    <pic:cNvPicPr/>
+                  </pic:nvPicPr>
+                  <pic:blipFill>
+                    <a:blip r:embed="rId9"/>
+                    <a:stretch>
+                      <a:fillRect/>
+                    </a:stretch>
+                  </pic:blipFill>
+                  <pic:spPr>
+                    <a:xfrm>
+                      <a:off x="0" y="0"/>
+                      <a:ext cx="2400300" cy="2114550"/>
+                    </a:xfrm>
+                    <a:prstGeom prst="rect">
+                      <a:avLst/>
+                    </a:prstGeom>
+                  </pic:spPr>
+                </pic:pic>
+              </a:graphicData>
+            </a:graphic>
+          </wp:inline>
+        </w:drawing>
+      </w:r>
     </w:p>
     <w:p>
       <w:pPr>
@@ -1405,6 +2132,7 @@
           <w:b/>
           <w:sz w:val="28"/>
         </w:rPr>
+        <w:lastRenderedPageBreak/>
         <w:t>Simulated updates</w:t>
       </w:r>
     </w:p>
@@ -1414,13 +2142,316 @@
         <w:ind w:firstLine="720"/>
         <w:rPr>
           <w:rFonts w:asciiTheme="minorHAnsi" w:hAnsiTheme="minorHAnsi" w:cstheme="minorHAnsi"/>
-        </w:rPr>
-      </w:pPr>
-      <w:r>
-        <w:rPr>
-          <w:rFonts w:asciiTheme="minorHAnsi" w:hAnsiTheme="minorHAnsi" w:cstheme="minorHAnsi"/>
-        </w:rPr>
-        <w:t>This is random text that I am trying to fill up until this look like a full paragraph. Not quite there yet so I’ll continue typing. It’s starting to look like one now, but I want to fill in a couple more lines to get a better sense of what this will look like when I fill it in with the proper information.</w:t>
+          <w:szCs w:val="24"/>
+        </w:rPr>
+      </w:pPr>
+      <w:r>
+        <w:rPr>
+          <w:rFonts w:asciiTheme="minorHAnsi" w:hAnsiTheme="minorHAnsi" w:cstheme="minorHAnsi"/>
+        </w:rPr>
+        <w:t xml:space="preserve">Now that I have determined which characters need balancing, </w:t>
+      </w:r>
+      <w:r>
+        <w:rPr>
+          <w:rFonts w:asciiTheme="minorHAnsi" w:hAnsiTheme="minorHAnsi" w:cstheme="minorHAnsi"/>
+          <w:szCs w:val="24"/>
+        </w:rPr>
+        <w:t xml:space="preserve">I will simulate </w:t>
+      </w:r>
+      <w:r>
+        <w:rPr>
+          <w:rFonts w:asciiTheme="minorHAnsi" w:hAnsiTheme="minorHAnsi" w:cstheme="minorHAnsi"/>
+          <w:szCs w:val="24"/>
+          <w:shd w:val="clear" w:color="auto" w:fill="FFFFFF"/>
+        </w:rPr>
+        <w:t>an update by creating random data</w:t>
+      </w:r>
+      <w:r>
+        <w:rPr>
+          <w:rFonts w:asciiTheme="minorHAnsi" w:hAnsiTheme="minorHAnsi" w:cstheme="minorHAnsi"/>
+          <w:szCs w:val="24"/>
+          <w:shd w:val="clear" w:color="auto" w:fill="FFFFFF"/>
+        </w:rPr>
+        <w:t>, then plot the monthly win rates to monitor the changes to each character</w:t>
+      </w:r>
+      <w:r>
+        <w:rPr>
+          <w:rFonts w:asciiTheme="minorHAnsi" w:hAnsiTheme="minorHAnsi" w:cstheme="minorHAnsi"/>
+          <w:szCs w:val="24"/>
+          <w:shd w:val="clear" w:color="auto" w:fill="FFFFFF"/>
+        </w:rPr>
+        <w:t>. To keep things simple, I will only simulate ranked matches since we are only concerned with monitoring ranked matches</w:t>
+      </w:r>
+      <w:r>
+        <w:rPr>
+          <w:rFonts w:asciiTheme="minorHAnsi" w:hAnsiTheme="minorHAnsi" w:cstheme="minorHAnsi"/>
+          <w:szCs w:val="24"/>
+        </w:rPr>
+        <w:t>.</w:t>
+      </w:r>
+    </w:p>
+    <w:p>
+      <w:pPr>
+        <w:spacing w:after="0" w:line="360" w:lineRule="auto"/>
+        <w:ind w:firstLine="720"/>
+        <w:rPr>
+          <w:rFonts w:ascii="Helvetica" w:hAnsi="Helvetica"/>
+          <w:sz w:val="21"/>
+          <w:szCs w:val="21"/>
+          <w:shd w:val="clear" w:color="auto" w:fill="FFFFFF"/>
+        </w:rPr>
+      </w:pPr>
+      <w:r>
+        <w:rPr>
+          <w:noProof/>
+        </w:rPr>
+        <w:drawing>
+          <wp:anchor distT="0" distB="0" distL="114300" distR="114300" simplePos="0" relativeHeight="251662336" behindDoc="1" locked="0" layoutInCell="1" allowOverlap="1" wp14:anchorId="661BBBDF" wp14:editId="0FD825A2">
+            <wp:simplePos x="0" y="0"/>
+            <wp:positionH relativeFrom="column">
+              <wp:posOffset>-685800</wp:posOffset>
+            </wp:positionH>
+            <wp:positionV relativeFrom="page">
+              <wp:posOffset>2724150</wp:posOffset>
+            </wp:positionV>
+            <wp:extent cx="7334250" cy="7150100"/>
+            <wp:effectExtent l="0" t="0" r="0" b="0"/>
+            <wp:wrapTight wrapText="bothSides">
+              <wp:wrapPolygon edited="0">
+                <wp:start x="0" y="0"/>
+                <wp:lineTo x="0" y="21523"/>
+                <wp:lineTo x="21544" y="21523"/>
+                <wp:lineTo x="21544" y="0"/>
+                <wp:lineTo x="0" y="0"/>
+              </wp:wrapPolygon>
+            </wp:wrapTight>
+            <wp:docPr id="6" name="Picture 6"/>
+            <wp:cNvGraphicFramePr>
+              <a:graphicFrameLocks xmlns:a="http://schemas.openxmlformats.org/drawingml/2006/main" noChangeAspect="1"/>
+            </wp:cNvGraphicFramePr>
+            <a:graphic xmlns:a="http://schemas.openxmlformats.org/drawingml/2006/main">
+              <a:graphicData uri="http://schemas.openxmlformats.org/drawingml/2006/picture">
+                <pic:pic xmlns:pic="http://schemas.openxmlformats.org/drawingml/2006/picture">
+                  <pic:nvPicPr>
+                    <pic:cNvPr id="1" name=""/>
+                    <pic:cNvPicPr/>
+                  </pic:nvPicPr>
+                  <pic:blipFill>
+                    <a:blip r:embed="rId10">
+                      <a:extLst>
+                        <a:ext uri="{28A0092B-C50C-407E-A947-70E740481C1C}">
+                          <a14:useLocalDpi xmlns:a14="http://schemas.microsoft.com/office/drawing/2010/main" val="0"/>
+                        </a:ext>
+                      </a:extLst>
+                    </a:blip>
+                    <a:stretch>
+                      <a:fillRect/>
+                    </a:stretch>
+                  </pic:blipFill>
+                  <pic:spPr>
+                    <a:xfrm>
+                      <a:off x="0" y="0"/>
+                      <a:ext cx="7334250" cy="7150100"/>
+                    </a:xfrm>
+                    <a:prstGeom prst="rect">
+                      <a:avLst/>
+                    </a:prstGeom>
+                  </pic:spPr>
+                </pic:pic>
+              </a:graphicData>
+            </a:graphic>
+            <wp14:sizeRelH relativeFrom="margin">
+              <wp14:pctWidth>0</wp14:pctWidth>
+            </wp14:sizeRelH>
+            <wp14:sizeRelV relativeFrom="margin">
+              <wp14:pctHeight>0</wp14:pctHeight>
+            </wp14:sizeRelV>
+          </wp:anchor>
+        </w:drawing>
+      </w:r>
+      <w:r>
+        <w:rPr>
+          <w:rFonts w:ascii="Helvetica" w:hAnsi="Helvetica"/>
+          <w:sz w:val="21"/>
+          <w:szCs w:val="21"/>
+          <w:shd w:val="clear" w:color="auto" w:fill="FFFFFF"/>
+        </w:rPr>
+        <w:t>My simulated update appears to have been successful for the most part.</w:t>
+      </w:r>
+    </w:p>
+    <w:p>
+      <w:pPr>
+        <w:spacing w:after="0" w:line="360" w:lineRule="auto"/>
+        <w:ind w:firstLine="720"/>
+        <w:rPr>
+          <w:rFonts w:ascii="Helvetica" w:hAnsi="Helvetica"/>
+          <w:sz w:val="21"/>
+          <w:szCs w:val="21"/>
+          <w:shd w:val="clear" w:color="auto" w:fill="FFFFFF"/>
+        </w:rPr>
+      </w:pPr>
+    </w:p>
+    <w:p>
+      <w:pPr>
+        <w:spacing w:after="0" w:line="360" w:lineRule="auto"/>
+        <w:ind w:firstLine="720"/>
+        <w:rPr>
+          <w:rFonts w:ascii="Helvetica" w:hAnsi="Helvetica"/>
+          <w:sz w:val="21"/>
+          <w:szCs w:val="21"/>
+          <w:shd w:val="clear" w:color="auto" w:fill="FFFFFF"/>
+        </w:rPr>
+      </w:pPr>
+      <w:proofErr w:type="spellStart"/>
+      <w:r>
+        <w:rPr>
+          <w:rFonts w:ascii="Helvetica" w:hAnsi="Helvetica"/>
+          <w:sz w:val="21"/>
+          <w:szCs w:val="21"/>
+          <w:shd w:val="clear" w:color="auto" w:fill="FFFFFF"/>
+        </w:rPr>
+        <w:t>Pestilus</w:t>
+      </w:r>
+      <w:proofErr w:type="spellEnd"/>
+      <w:r>
+        <w:rPr>
+          <w:rFonts w:ascii="Helvetica" w:hAnsi="Helvetica"/>
+          <w:sz w:val="21"/>
+          <w:szCs w:val="21"/>
+          <w:shd w:val="clear" w:color="auto" w:fill="FFFFFF"/>
+        </w:rPr>
+        <w:t xml:space="preserve"> remains quite strong with a win rate greater than </w:t>
+      </w:r>
+      <w:proofErr w:type="gramStart"/>
+      <w:r>
+        <w:rPr>
+          <w:rFonts w:ascii="Helvetica" w:hAnsi="Helvetica"/>
+          <w:sz w:val="21"/>
+          <w:szCs w:val="21"/>
+          <w:shd w:val="clear" w:color="auto" w:fill="FFFFFF"/>
+        </w:rPr>
+        <w:t>52%, and</w:t>
+      </w:r>
+      <w:proofErr w:type="gramEnd"/>
+      <w:r>
+        <w:rPr>
+          <w:rFonts w:ascii="Helvetica" w:hAnsi="Helvetica"/>
+          <w:sz w:val="21"/>
+          <w:szCs w:val="21"/>
+          <w:shd w:val="clear" w:color="auto" w:fill="FFFFFF"/>
+        </w:rPr>
+        <w:t xml:space="preserve"> requires a bit more work to bring him in line with the other characters. </w:t>
+      </w:r>
+    </w:p>
+    <w:p>
+      <w:pPr>
+        <w:spacing w:after="0" w:line="360" w:lineRule="auto"/>
+        <w:ind w:firstLine="720"/>
+        <w:rPr>
+          <w:rFonts w:ascii="Helvetica" w:hAnsi="Helvetica"/>
+          <w:sz w:val="21"/>
+          <w:szCs w:val="21"/>
+          <w:shd w:val="clear" w:color="auto" w:fill="FFFFFF"/>
+        </w:rPr>
+      </w:pPr>
+      <w:r>
+        <w:rPr>
+          <w:rFonts w:ascii="Helvetica" w:hAnsi="Helvetica"/>
+          <w:sz w:val="21"/>
+          <w:szCs w:val="21"/>
+          <w:shd w:val="clear" w:color="auto" w:fill="FFFFFF"/>
+        </w:rPr>
+        <w:t>Taya on the other hand, has been improved far too much, and will need some tweaking to stabilize her improvements.</w:t>
+      </w:r>
+    </w:p>
+    <w:p>
+      <w:pPr>
+        <w:spacing w:after="0" w:line="360" w:lineRule="auto"/>
+        <w:ind w:firstLine="720"/>
+        <w:rPr>
+          <w:rFonts w:ascii="Helvetica" w:hAnsi="Helvetica"/>
+          <w:sz w:val="21"/>
+          <w:szCs w:val="21"/>
+          <w:shd w:val="clear" w:color="auto" w:fill="FFFFFF"/>
+        </w:rPr>
+      </w:pPr>
+      <w:r>
+        <w:rPr>
+          <w:rFonts w:ascii="Helvetica" w:hAnsi="Helvetica"/>
+          <w:sz w:val="21"/>
+          <w:szCs w:val="21"/>
+          <w:shd w:val="clear" w:color="auto" w:fill="FFFFFF"/>
+        </w:rPr>
+        <w:t xml:space="preserve">The remaining characters of interest have been balanced quite well and are much closer to a </w:t>
+      </w:r>
+      <w:proofErr w:type="gramStart"/>
+      <w:r>
+        <w:rPr>
+          <w:rFonts w:ascii="Helvetica" w:hAnsi="Helvetica"/>
+          <w:sz w:val="21"/>
+          <w:szCs w:val="21"/>
+          <w:shd w:val="clear" w:color="auto" w:fill="FFFFFF"/>
+        </w:rPr>
+        <w:t>50% win</w:t>
+      </w:r>
+      <w:proofErr w:type="gramEnd"/>
+      <w:r>
+        <w:rPr>
+          <w:rFonts w:ascii="Helvetica" w:hAnsi="Helvetica"/>
+          <w:sz w:val="21"/>
+          <w:szCs w:val="21"/>
+          <w:shd w:val="clear" w:color="auto" w:fill="FFFFFF"/>
+        </w:rPr>
+        <w:t xml:space="preserve"> rate. The average win rates of all characters </w:t>
+      </w:r>
+      <w:proofErr w:type="gramStart"/>
+      <w:r>
+        <w:rPr>
+          <w:rFonts w:ascii="Helvetica" w:hAnsi="Helvetica"/>
+          <w:sz w:val="21"/>
+          <w:szCs w:val="21"/>
+          <w:shd w:val="clear" w:color="auto" w:fill="FFFFFF"/>
+        </w:rPr>
+        <w:t>is</w:t>
+      </w:r>
+      <w:proofErr w:type="gramEnd"/>
+      <w:r>
+        <w:rPr>
+          <w:rFonts w:ascii="Helvetica" w:hAnsi="Helvetica"/>
+          <w:sz w:val="21"/>
+          <w:szCs w:val="21"/>
+          <w:shd w:val="clear" w:color="auto" w:fill="FFFFFF"/>
+        </w:rPr>
+        <w:t xml:space="preserve"> now at 50%, meaning that the characters are much more balanced overall.</w:t>
+      </w:r>
+    </w:p>
+    <w:p>
+      <w:pPr>
+        <w:spacing w:after="0" w:line="360" w:lineRule="auto"/>
+        <w:ind w:firstLine="720"/>
+        <w:rPr>
+          <w:rFonts w:asciiTheme="minorHAnsi" w:hAnsiTheme="minorHAnsi" w:cstheme="minorHAnsi"/>
+        </w:rPr>
+      </w:pPr>
+      <w:r>
+        <w:rPr>
+          <w:rFonts w:asciiTheme="minorHAnsi" w:hAnsiTheme="minorHAnsi" w:cstheme="minorHAnsi"/>
+        </w:rPr>
+        <w:t xml:space="preserve">This simulation demonstrates how game developers can implement balance changes to specific </w:t>
+      </w:r>
+      <w:proofErr w:type="gramStart"/>
+      <w:r>
+        <w:rPr>
+          <w:rFonts w:asciiTheme="minorHAnsi" w:hAnsiTheme="minorHAnsi" w:cstheme="minorHAnsi"/>
+        </w:rPr>
+        <w:t>characters, and</w:t>
+      </w:r>
+      <w:proofErr w:type="gramEnd"/>
+      <w:r>
+        <w:rPr>
+          <w:rFonts w:asciiTheme="minorHAnsi" w:hAnsiTheme="minorHAnsi" w:cstheme="minorHAnsi"/>
+        </w:rPr>
+        <w:t xml:space="preserve"> monitor the effect of such changes.</w:t>
       </w:r>
     </w:p>
     <w:p>
@@ -1469,15 +2500,175 @@
         <w:spacing w:after="0" w:line="360" w:lineRule="auto"/>
         <w:ind w:firstLine="720"/>
         <w:rPr>
-          <w:rFonts w:asciiTheme="minorHAnsi" w:hAnsiTheme="minorHAnsi" w:cstheme="minorHAnsi"/>
-        </w:rPr>
-      </w:pPr>
-      <w:r>
-        <w:rPr>
-          <w:rFonts w:asciiTheme="minorHAnsi" w:hAnsiTheme="minorHAnsi" w:cstheme="minorHAnsi"/>
-        </w:rPr>
-        <w:t>This is random text that I am trying to fill up until this look like a full paragraph. Not quite there yet so I’ll continue typing. It’s starting to look like one now, but I want to fill in a couple more lines to get a better sense of what this will look like when I fill it in with the proper information.</w:t>
-      </w:r>
+          <w:rFonts w:asciiTheme="minorHAnsi" w:eastAsia="Times New Roman" w:hAnsiTheme="minorHAnsi" w:cstheme="minorHAnsi"/>
+          <w:szCs w:val="24"/>
+        </w:rPr>
+      </w:pPr>
+      <w:r>
+        <w:rPr>
+          <w:rFonts w:asciiTheme="minorHAnsi" w:hAnsiTheme="minorHAnsi" w:cstheme="minorHAnsi"/>
+        </w:rPr>
+        <w:t>I</w:t>
+      </w:r>
+      <w:r>
+        <w:rPr>
+          <w:rFonts w:asciiTheme="minorHAnsi" w:eastAsia="Times New Roman" w:hAnsiTheme="minorHAnsi" w:cstheme="minorHAnsi"/>
+          <w:szCs w:val="24"/>
+        </w:rPr>
+        <w:t xml:space="preserve"> have pulled data from the </w:t>
+      </w:r>
+      <w:proofErr w:type="spellStart"/>
+      <w:proofErr w:type="gramStart"/>
+      <w:r>
+        <w:rPr>
+          <w:rFonts w:asciiTheme="minorHAnsi" w:eastAsia="Times New Roman" w:hAnsiTheme="minorHAnsi" w:cstheme="minorHAnsi"/>
+          <w:szCs w:val="24"/>
+        </w:rPr>
+        <w:t>Battlerite</w:t>
+      </w:r>
+      <w:proofErr w:type="spellEnd"/>
+      <w:r>
+        <w:rPr>
+          <w:rFonts w:asciiTheme="minorHAnsi" w:eastAsia="Times New Roman" w:hAnsiTheme="minorHAnsi" w:cstheme="minorHAnsi"/>
+          <w:szCs w:val="24"/>
+        </w:rPr>
+        <w:t xml:space="preserve"> API, and</w:t>
+      </w:r>
+      <w:proofErr w:type="gramEnd"/>
+      <w:r>
+        <w:rPr>
+          <w:rFonts w:asciiTheme="minorHAnsi" w:eastAsia="Times New Roman" w:hAnsiTheme="minorHAnsi" w:cstheme="minorHAnsi"/>
+          <w:szCs w:val="24"/>
+        </w:rPr>
+        <w:t xml:space="preserve"> created a table to easily view the win rates and pick rates of each character by format (casual, ranked, etc.) and game mode (2v2, 3v3), which will allow game developers to get an overall sense of each character's current standing. </w:t>
+      </w:r>
+    </w:p>
+    <w:p>
+      <w:pPr>
+        <w:spacing w:after="0" w:line="360" w:lineRule="auto"/>
+        <w:ind w:firstLine="720"/>
+        <w:rPr>
+          <w:rFonts w:asciiTheme="minorHAnsi" w:eastAsia="Times New Roman" w:hAnsiTheme="minorHAnsi" w:cstheme="minorHAnsi"/>
+          <w:szCs w:val="24"/>
+        </w:rPr>
+      </w:pPr>
+      <w:r>
+        <w:rPr>
+          <w:rFonts w:asciiTheme="minorHAnsi" w:eastAsia="Times New Roman" w:hAnsiTheme="minorHAnsi" w:cstheme="minorHAnsi"/>
+          <w:szCs w:val="24"/>
+        </w:rPr>
+        <w:t>I then determined that there is a statistically significant difference between the win rates and pick rates of characters between game modes and leagues, which is</w:t>
+      </w:r>
+      <w:r>
+        <w:rPr>
+          <w:rFonts w:asciiTheme="minorHAnsi" w:eastAsia="Times New Roman" w:hAnsiTheme="minorHAnsi" w:cstheme="minorHAnsi"/>
+          <w:szCs w:val="24"/>
+        </w:rPr>
+        <w:t xml:space="preserve"> an</w:t>
+      </w:r>
+      <w:r>
+        <w:rPr>
+          <w:rFonts w:asciiTheme="minorHAnsi" w:eastAsia="Times New Roman" w:hAnsiTheme="minorHAnsi" w:cstheme="minorHAnsi"/>
+          <w:szCs w:val="24"/>
+        </w:rPr>
+        <w:t xml:space="preserve"> extremely important piece of information. This lets game developers know that they need to target different characters in different ways, so that there is no character bias between game modes </w:t>
+      </w:r>
+      <w:r>
+        <w:rPr>
+          <w:rFonts w:asciiTheme="minorHAnsi" w:eastAsia="Times New Roman" w:hAnsiTheme="minorHAnsi" w:cstheme="minorHAnsi"/>
+          <w:szCs w:val="24"/>
+        </w:rPr>
+        <w:t xml:space="preserve">or </w:t>
+      </w:r>
+      <w:r>
+        <w:rPr>
+          <w:rFonts w:asciiTheme="minorHAnsi" w:eastAsia="Times New Roman" w:hAnsiTheme="minorHAnsi" w:cstheme="minorHAnsi"/>
+          <w:szCs w:val="24"/>
+        </w:rPr>
+        <w:t>player skill. </w:t>
+      </w:r>
+    </w:p>
+    <w:p>
+      <w:pPr>
+        <w:spacing w:after="0" w:line="360" w:lineRule="auto"/>
+        <w:ind w:firstLine="720"/>
+        <w:rPr>
+          <w:rFonts w:asciiTheme="minorHAnsi" w:eastAsia="Times New Roman" w:hAnsiTheme="minorHAnsi" w:cstheme="minorHAnsi"/>
+          <w:szCs w:val="24"/>
+        </w:rPr>
+      </w:pPr>
+      <w:r>
+        <w:rPr>
+          <w:rFonts w:asciiTheme="minorHAnsi" w:eastAsia="Times New Roman" w:hAnsiTheme="minorHAnsi" w:cstheme="minorHAnsi"/>
+          <w:szCs w:val="24"/>
+        </w:rPr>
+        <w:t xml:space="preserve">I then determined which characters needed balance </w:t>
+      </w:r>
+      <w:proofErr w:type="gramStart"/>
+      <w:r>
+        <w:rPr>
+          <w:rFonts w:asciiTheme="minorHAnsi" w:eastAsia="Times New Roman" w:hAnsiTheme="minorHAnsi" w:cstheme="minorHAnsi"/>
+          <w:szCs w:val="24"/>
+        </w:rPr>
+        <w:t>changes, and</w:t>
+      </w:r>
+      <w:proofErr w:type="gramEnd"/>
+      <w:r>
+        <w:rPr>
+          <w:rFonts w:asciiTheme="minorHAnsi" w:eastAsia="Times New Roman" w:hAnsiTheme="minorHAnsi" w:cstheme="minorHAnsi"/>
+          <w:szCs w:val="24"/>
+        </w:rPr>
+        <w:t xml:space="preserve"> created a method to visualize their win rates over time, allowing game developers to monitor the most imbalanced characters before and after implementing updates.</w:t>
+      </w:r>
+    </w:p>
+    <w:p>
+      <w:pPr>
+        <w:spacing w:after="0" w:line="360" w:lineRule="auto"/>
+        <w:ind w:firstLine="720"/>
+        <w:rPr>
+          <w:rFonts w:asciiTheme="minorHAnsi" w:eastAsia="Times New Roman" w:hAnsiTheme="minorHAnsi" w:cstheme="minorHAnsi"/>
+          <w:szCs w:val="24"/>
+        </w:rPr>
+      </w:pPr>
+      <w:r>
+        <w:rPr>
+          <w:rFonts w:asciiTheme="minorHAnsi" w:eastAsia="Times New Roman" w:hAnsiTheme="minorHAnsi" w:cstheme="minorHAnsi"/>
+          <w:szCs w:val="24"/>
+        </w:rPr>
+        <w:t xml:space="preserve">Overall, I believe my work will prove extremely useful because it allows game developers to get a quick glance at the win rates and pick rates of each character in </w:t>
+      </w:r>
+      <w:proofErr w:type="gramStart"/>
+      <w:r>
+        <w:rPr>
+          <w:rFonts w:asciiTheme="minorHAnsi" w:eastAsia="Times New Roman" w:hAnsiTheme="minorHAnsi" w:cstheme="minorHAnsi"/>
+          <w:szCs w:val="24"/>
+        </w:rPr>
+        <w:t xml:space="preserve">general, </w:t>
+      </w:r>
+      <w:r>
+        <w:rPr>
+          <w:rFonts w:asciiTheme="minorHAnsi" w:eastAsia="Times New Roman" w:hAnsiTheme="minorHAnsi" w:cstheme="minorHAnsi"/>
+          <w:szCs w:val="24"/>
+        </w:rPr>
+        <w:t>and</w:t>
+      </w:r>
+      <w:proofErr w:type="gramEnd"/>
+      <w:r>
+        <w:rPr>
+          <w:rFonts w:asciiTheme="minorHAnsi" w:eastAsia="Times New Roman" w:hAnsiTheme="minorHAnsi" w:cstheme="minorHAnsi"/>
+          <w:szCs w:val="24"/>
+        </w:rPr>
+        <w:t xml:space="preserve"> allows them to identify specific characters that need immediate changes.</w:t>
+      </w:r>
+    </w:p>
+    <w:p>
+      <w:pPr>
+        <w:spacing w:after="0" w:line="360" w:lineRule="auto"/>
+        <w:ind w:firstLine="720"/>
+        <w:rPr>
+          <w:rFonts w:asciiTheme="minorHAnsi" w:hAnsiTheme="minorHAnsi" w:cstheme="minorHAnsi"/>
+        </w:rPr>
+      </w:pPr>
     </w:p>
     <w:sectPr>
       <w:pgSz w:w="12240" w:h="15840"/>

</xml_diff>